<commit_message>
updates to ubuntu22.04 and python3
</commit_message>
<xml_diff>
--- a/__notes__/Deploy to Ubuntu Apache2/2_Steps to refresh Winter-Winn on Linux Ubuntu apache2.docx
+++ b/__notes__/Deploy to Ubuntu Apache2/2_Steps to refresh Winter-Winn on Linux Ubuntu apache2.docx
@@ -1,10 +1,54 @@
 
 <file path=word/document.xml><?xml version="1.0" encoding="utf-8"?>
-<w:document xmlns:wpc="http://schemas.microsoft.com/office/word/2010/wordprocessingCanvas" xmlns:cx="http://schemas.microsoft.com/office/drawing/2014/chartex" xmlns:cx1="http://schemas.microsoft.com/office/drawing/2015/9/8/chartex" xmlns:cx2="http://schemas.microsoft.com/office/drawing/2015/10/21/chartex" xmlns:cx3="http://schemas.microsoft.com/office/drawing/2016/5/9/chartex" xmlns:cx4="http://schemas.microsoft.com/office/drawing/2016/5/10/chartex" xmlns:cx5="http://schemas.microsoft.com/office/drawing/2016/5/11/chartex" xmlns:cx6="http://schemas.microsoft.com/office/drawing/2016/5/12/chartex" xmlns:cx7="http://schemas.microsoft.com/office/drawing/2016/5/13/chartex" xmlns:cx8="http://schemas.microsoft.com/office/drawing/2016/5/14/chartex" xmlns:mc="http://schemas.openxmlformats.org/markup-compatibility/2006" xmlns:aink="http://schemas.microsoft.com/office/drawing/2016/ink" xmlns:am3d="http://schemas.microsoft.com/office/drawing/2017/model3d" xmlns:o="urn:schemas-microsoft-com:office:office" xmlns:r="http://schemas.openxmlformats.org/officeDocument/2006/relationships" xmlns:m="http://schemas.openxmlformats.org/officeDocument/2006/math" xmlns:v="urn:schemas-microsoft-com:vml" xmlns:wp14="http://schemas.microsoft.com/office/word/2010/wordprocessingDrawing" xmlns:wp="http://schemas.openxmlformats.org/drawingml/2006/wordprocessingDrawing" xmlns:w10="urn:schemas-microsoft-com:office:word" xmlns:w="http://schemas.openxmlformats.org/wordprocessingml/2006/main" xmlns:w14="http://schemas.microsoft.com/office/word/2010/wordml" xmlns:w15="http://schemas.microsoft.com/office/word/2012/wordml" xmlns:w16cex="http://schemas.microsoft.com/office/word/2018/wordml/cex" xmlns:w16cid="http://schemas.microsoft.com/office/word/2016/wordml/cid" xmlns:w16="http://schemas.microsoft.com/office/word/2018/wordml" xmlns:w16se="http://schemas.microsoft.com/office/word/2015/wordml/symex" xmlns:wpg="http://schemas.microsoft.com/office/word/2010/wordprocessingGroup" xmlns:wpi="http://schemas.microsoft.com/office/word/2010/wordprocessingInk" xmlns:wne="http://schemas.microsoft.com/office/word/2006/wordml" xmlns:wps="http://schemas.microsoft.com/office/word/2010/wordprocessingShape" mc:Ignorable="w14 w15 w16se w16cid w16 w16cex wp14">
+<w:document xmlns:wpc="http://schemas.microsoft.com/office/word/2010/wordprocessingCanvas" xmlns:cx="http://schemas.microsoft.com/office/drawing/2014/chartex" xmlns:cx1="http://schemas.microsoft.com/office/drawing/2015/9/8/chartex" xmlns:cx2="http://schemas.microsoft.com/office/drawing/2015/10/21/chartex" xmlns:cx3="http://schemas.microsoft.com/office/drawing/2016/5/9/chartex" xmlns:cx4="http://schemas.microsoft.com/office/drawing/2016/5/10/chartex" xmlns:cx5="http://schemas.microsoft.com/office/drawing/2016/5/11/chartex" xmlns:cx6="http://schemas.microsoft.com/office/drawing/2016/5/12/chartex" xmlns:cx7="http://schemas.microsoft.com/office/drawing/2016/5/13/chartex" xmlns:cx8="http://schemas.microsoft.com/office/drawing/2016/5/14/chartex" xmlns:mc="http://schemas.openxmlformats.org/markup-compatibility/2006" xmlns:aink="http://schemas.microsoft.com/office/drawing/2016/ink" xmlns:am3d="http://schemas.microsoft.com/office/drawing/2017/model3d" xmlns:o="urn:schemas-microsoft-com:office:office" xmlns:oel="http://schemas.microsoft.com/office/2019/extlst" xmlns:r="http://schemas.openxmlformats.org/officeDocument/2006/relationships" xmlns:m="http://schemas.openxmlformats.org/officeDocument/2006/math" xmlns:v="urn:schemas-microsoft-com:vml" xmlns:wp14="http://schemas.microsoft.com/office/word/2010/wordprocessingDrawing" xmlns:wp="http://schemas.openxmlformats.org/drawingml/2006/wordprocessingDrawing" xmlns:w10="urn:schemas-microsoft-com:office:word" xmlns:w="http://schemas.openxmlformats.org/wordprocessingml/2006/main" xmlns:w14="http://schemas.microsoft.com/office/word/2010/wordml" xmlns:w15="http://schemas.microsoft.com/office/word/2012/wordml" xmlns:w16cex="http://schemas.microsoft.com/office/word/2018/wordml/cex" xmlns:w16cid="http://schemas.microsoft.com/office/word/2016/wordml/cid" xmlns:w16="http://schemas.microsoft.com/office/word/2018/wordml" xmlns:w16sdtdh="http://schemas.microsoft.com/office/word/2020/wordml/sdtdatahash" xmlns:w16se="http://schemas.microsoft.com/office/word/2015/wordml/symex" xmlns:wpg="http://schemas.microsoft.com/office/word/2010/wordprocessingGroup" xmlns:wpi="http://schemas.microsoft.com/office/word/2010/wordprocessingInk" xmlns:wne="http://schemas.microsoft.com/office/word/2006/wordml" xmlns:wps="http://schemas.microsoft.com/office/word/2010/wordprocessingShape" mc:Ignorable="w14 w15 w16se w16cid w16 w16cex w16sdtdh wp14">
   <w:body>
     <w:p>
       <w:r>
-        <w:t>(1) Ensure py_dajngo_pg_winn is up to date</w:t>
+        <w:rPr>
+          <w:rStyle w:val="Heading1Char"/>
+        </w:rPr>
+        <w:t>Steps to update /var/www/</w:t>
+      </w:r>
+      <w:proofErr w:type="spellStart"/>
+      <w:r>
+        <w:rPr>
+          <w:rStyle w:val="Heading1Char"/>
+        </w:rPr>
+        <w:t>ww</w:t>
+      </w:r>
+      <w:proofErr w:type="spellEnd"/>
+      <w:r>
+        <w:rPr>
+          <w:rStyle w:val="Heading1Char"/>
+        </w:rPr>
+        <w:t>-site/winter-</w:t>
+      </w:r>
+      <w:proofErr w:type="spellStart"/>
+      <w:r>
+        <w:rPr>
+          <w:rStyle w:val="Heading1Char"/>
+        </w:rPr>
+        <w:t>winn</w:t>
+      </w:r>
+      <w:proofErr w:type="spellEnd"/>
+      <w:r>
+        <w:t>:</w:t>
+      </w:r>
+    </w:p>
+    <w:p>
+      <w:r>
+        <w:t xml:space="preserve">(1) Ensure </w:t>
+      </w:r>
+      <w:r>
+        <w:t xml:space="preserve">repository </w:t>
+      </w:r>
+      <w:proofErr w:type="spellStart"/>
+      <w:r>
+        <w:t>py_dajngo_pg_winn</w:t>
+      </w:r>
+      <w:proofErr w:type="spellEnd"/>
+      <w:r>
+        <w:t xml:space="preserve"> is up to date</w:t>
       </w:r>
     </w:p>
     <w:p>
@@ -62,7 +106,15 @@
         <w:t>(3) cd /var/www</w:t>
       </w:r>
       <w:r>
-        <w:t>/ww-site</w:t>
+        <w:t>/</w:t>
+      </w:r>
+      <w:proofErr w:type="spellStart"/>
+      <w:r>
+        <w:t>ww</w:t>
+      </w:r>
+      <w:proofErr w:type="spellEnd"/>
+      <w:r>
+        <w:t>-site</w:t>
       </w:r>
     </w:p>
     <w:p>
@@ -118,25 +170,65 @@
         <w:t>sudo</w:t>
       </w:r>
       <w:r>
-        <w:t xml:space="preserve"> ./w</w:t>
-      </w:r>
+        <w:t xml:space="preserve"> ./</w:t>
+      </w:r>
+      <w:proofErr w:type="spellStart"/>
       <w:r>
         <w:t>w</w:t>
       </w:r>
       <w:r>
+        <w:t>w</w:t>
+      </w:r>
+      <w:proofErr w:type="spellEnd"/>
+      <w:r>
         <w:t>-pre-</w:t>
       </w:r>
       <w:r>
         <w:t>update</w:t>
       </w:r>
       <w:r>
-        <w:t xml:space="preserve">        (OR  sudo chown marvin:marvin winter-winn -R )      </w:t>
-      </w:r>
-    </w:p>
-    <w:p>
-      <w:r>
-        <w:t>(5) cd winter-winn</w:t>
-      </w:r>
+        <w:t xml:space="preserve"> </w:t>
+      </w:r>
+      <w:r>
+        <w:t>script</w:t>
+      </w:r>
+      <w:r>
+        <w:t xml:space="preserve">   (OR  sudo </w:t>
+      </w:r>
+      <w:proofErr w:type="spellStart"/>
+      <w:r>
+        <w:t>chown</w:t>
+      </w:r>
+      <w:proofErr w:type="spellEnd"/>
+      <w:r>
+        <w:t xml:space="preserve"> </w:t>
+      </w:r>
+      <w:proofErr w:type="spellStart"/>
+      <w:r>
+        <w:t>marvin:marvin</w:t>
+      </w:r>
+      <w:proofErr w:type="spellEnd"/>
+      <w:r>
+        <w:t xml:space="preserve"> winter-</w:t>
+      </w:r>
+      <w:proofErr w:type="spellStart"/>
+      <w:r>
+        <w:t>winn</w:t>
+      </w:r>
+      <w:proofErr w:type="spellEnd"/>
+      <w:r>
+        <w:t xml:space="preserve"> -R )      </w:t>
+      </w:r>
+    </w:p>
+    <w:p>
+      <w:r>
+        <w:t>(5) cd winter-</w:t>
+      </w:r>
+      <w:proofErr w:type="spellStart"/>
+      <w:r>
+        <w:t>winn</w:t>
+      </w:r>
+      <w:proofErr w:type="spellEnd"/>
     </w:p>
     <w:p>
       <w:r>
@@ -154,11 +246,23 @@
         <w:ind w:left="720"/>
       </w:pPr>
       <w:r>
-        <w:t xml:space="preserve">git fetch –all </w:t>
+        <w:t xml:space="preserve">git fetch </w:t>
+      </w:r>
+      <w:r>
+        <w:t>--</w:t>
+      </w:r>
+      <w:r>
+        <w:t xml:space="preserve">all </w:t>
       </w:r>
       <w:r>
         <w:br/>
-        <w:t xml:space="preserve">git reset –hard origin/master </w:t>
+        <w:t xml:space="preserve">git reset </w:t>
+      </w:r>
+      <w:r>
+        <w:t>--</w:t>
+      </w:r>
+      <w:r>
+        <w:t xml:space="preserve">hard origin/master </w:t>
       </w:r>
     </w:p>
     <w:p>
@@ -171,9 +275,9 @@
         </w:rPr>
         <w:lastRenderedPageBreak/>
         <w:drawing>
-          <wp:inline distT="0" distB="0" distL="0" distR="0" wp14:anchorId="00F21D38" wp14:editId="63578D1D">
-            <wp:extent cx="5006774" cy="1752752"/>
-            <wp:effectExtent l="0" t="0" r="3810" b="0"/>
+          <wp:inline distT="0" distB="0" distL="0" distR="0" wp14:anchorId="00F21D38" wp14:editId="6CA3B6BB">
+            <wp:extent cx="4622800" cy="1618332"/>
+            <wp:effectExtent l="0" t="0" r="6350" b="1270"/>
             <wp:docPr id="6" name="Picture 6"/>
             <wp:cNvGraphicFramePr>
               <a:graphicFrameLocks xmlns:a="http://schemas.openxmlformats.org/drawingml/2006/main" noChangeAspect="1"/>
@@ -194,7 +298,7 @@
                   <pic:spPr>
                     <a:xfrm>
                       <a:off x="0" y="0"/>
-                      <a:ext cx="5006774" cy="1752752"/>
+                      <a:ext cx="4660820" cy="1631642"/>
                     </a:xfrm>
                     <a:prstGeom prst="rect">
                       <a:avLst/>
@@ -276,7 +380,15 @@
         <w:t>.</w:t>
       </w:r>
       <w:r>
-        <w:t>/venv/bin/activate    to activate the VENV</w:t>
+        <w:t>/</w:t>
+      </w:r>
+      <w:proofErr w:type="spellStart"/>
+      <w:r>
+        <w:t>venv</w:t>
+      </w:r>
+      <w:proofErr w:type="spellEnd"/>
+      <w:r>
+        <w:t>/bin/activate    to activate the VENV</w:t>
       </w:r>
     </w:p>
     <w:p>
@@ -286,13 +398,24 @@
       <w:r>
         <w:t xml:space="preserve"> Migrate data as needed</w:t>
       </w:r>
+      <w:r>
+        <w:t>:</w:t>
+      </w:r>
     </w:p>
     <w:p>
       <w:pPr>
         <w:ind w:firstLine="720"/>
       </w:pPr>
       <w:r>
-        <w:t>python3 manage.py makemigrations,</w:t>
+        <w:t xml:space="preserve">python3 manage.py </w:t>
+      </w:r>
+      <w:proofErr w:type="spellStart"/>
+      <w:r>
+        <w:t>makemigrations</w:t>
+      </w:r>
+      <w:proofErr w:type="spellEnd"/>
+      <w:r>
+        <w:t>,</w:t>
       </w:r>
     </w:p>
     <w:p>
@@ -308,12 +431,39 @@
     </w:p>
     <w:p>
       <w:r>
-        <w:t>(9) python3 manage.py collectstatic</w:t>
-      </w:r>
-    </w:p>
-    <w:p>
-      <w:r>
-        <w:t>(10) Make compile messages as needed;</w:t>
+        <w:t xml:space="preserve">(9) python3 manage.py </w:t>
+      </w:r>
+      <w:proofErr w:type="spellStart"/>
+      <w:r>
+        <w:t>collectstatic</w:t>
+      </w:r>
+      <w:proofErr w:type="spellEnd"/>
+    </w:p>
+    <w:p>
+      <w:r>
+        <w:t xml:space="preserve">(10) Make </w:t>
+      </w:r>
+      <w:proofErr w:type="spellStart"/>
+      <w:r>
+        <w:t>compilemessages</w:t>
+      </w:r>
+      <w:proofErr w:type="spellEnd"/>
+      <w:r>
+        <w:t xml:space="preserve"> as needed</w:t>
+      </w:r>
+      <w:r>
+        <w:t xml:space="preserve"> (if support multiple </w:t>
+      </w:r>
+      <w:proofErr w:type="spellStart"/>
+      <w:r>
+        <w:t>lanaguages</w:t>
+      </w:r>
+      <w:proofErr w:type="spellEnd"/>
+      <w:r>
+        <w:t>)</w:t>
+      </w:r>
+      <w:r>
+        <w:t>;</w:t>
       </w:r>
     </w:p>
     <w:p>
@@ -327,31 +477,688 @@
         <w:t>3</w:t>
       </w:r>
       <w:r>
-        <w:t xml:space="preserve"> manage.py compilemessages -l zh_Hans</w:t>
-      </w:r>
+        <w:t xml:space="preserve"> manage.py </w:t>
+      </w:r>
+      <w:proofErr w:type="spellStart"/>
+      <w:r>
+        <w:t>compilemessages</w:t>
+      </w:r>
+      <w:proofErr w:type="spellEnd"/>
+      <w:r>
+        <w:t xml:space="preserve"> -l </w:t>
+      </w:r>
+      <w:proofErr w:type="spellStart"/>
+      <w:r>
+        <w:t>zh_Hans</w:t>
+      </w:r>
+      <w:proofErr w:type="spellEnd"/>
     </w:p>
     <w:p>
       <w:r>
         <w:t>(10) cd  ..  to /var/www</w:t>
       </w:r>
       <w:r>
-        <w:t>/ww-site</w:t>
-      </w:r>
-    </w:p>
-    <w:p>
-      <w:r>
-        <w:t>(11) sudo ./winter-winn-post-refresh</w:t>
-      </w:r>
-    </w:p>
-    <w:p>
-      <w:r>
-        <w:t>(12) sudo systemctl reload apache2</w:t>
-      </w:r>
-    </w:p>
-    <w:p/>
+        <w:t>/</w:t>
+      </w:r>
+      <w:proofErr w:type="spellStart"/>
+      <w:r>
+        <w:t>ww</w:t>
+      </w:r>
+      <w:proofErr w:type="spellEnd"/>
+      <w:r>
+        <w:t>-site</w:t>
+      </w:r>
+    </w:p>
+    <w:p>
+      <w:r>
+        <w:t xml:space="preserve">(11) </w:t>
+      </w:r>
+      <w:r>
+        <w:t xml:space="preserve">Run the script for post update: </w:t>
+      </w:r>
+      <w:r>
+        <w:t>sudo ./</w:t>
+      </w:r>
+      <w:proofErr w:type="spellStart"/>
+      <w:r>
+        <w:t>w</w:t>
+      </w:r>
+      <w:r>
+        <w:t>w</w:t>
+      </w:r>
+      <w:proofErr w:type="spellEnd"/>
+      <w:r>
+        <w:t>-post-</w:t>
+      </w:r>
+      <w:r>
+        <w:t>update</w:t>
+      </w:r>
+    </w:p>
+    <w:p>
+      <w:r>
+        <w:t xml:space="preserve">(12) sudo </w:t>
+      </w:r>
+      <w:proofErr w:type="spellStart"/>
+      <w:r>
+        <w:t>systemctl</w:t>
+      </w:r>
+      <w:proofErr w:type="spellEnd"/>
+      <w:r>
+        <w:t xml:space="preserve"> reload apache2</w:t>
+      </w:r>
+    </w:p>
+    <w:p>
+      <w:r>
+        <w:t xml:space="preserve">(13) Open winnpysoft.com, and go to </w:t>
+      </w:r>
+      <w:proofErr w:type="spellStart"/>
+      <w:r>
+        <w:t>iTrac</w:t>
+      </w:r>
+      <w:proofErr w:type="spellEnd"/>
+      <w:r>
+        <w:t xml:space="preserve"> app.</w:t>
+      </w:r>
+    </w:p>
+    <w:p>
+      <w:pPr>
+        <w:ind w:firstLine="720"/>
+      </w:pPr>
+      <w:r>
+        <w:t xml:space="preserve"> Ensure media files can be uploaded</w:t>
+      </w:r>
+      <w:r>
+        <w:t xml:space="preserve"> </w:t>
+      </w:r>
+      <w:r>
+        <w:t>–</w:t>
+      </w:r>
+      <w:r>
+        <w:t xml:space="preserve"> </w:t>
+      </w:r>
+      <w:r>
+        <w:t>(Media files on a different machine will be implemented later)</w:t>
+      </w:r>
+    </w:p>
+    <w:p>
+      <w:pPr>
+        <w:shd w:val="clear" w:color="auto" w:fill="1E1E1E"/>
+        <w:spacing w:after="0" w:line="285" w:lineRule="atLeast"/>
+        <w:ind w:left="720"/>
+        <w:rPr>
+          <w:rFonts w:ascii="Consolas" w:eastAsia="Times New Roman" w:hAnsi="Consolas" w:cs="Times New Roman"/>
+          <w:color w:val="D4D4D4"/>
+          <w:sz w:val="21"/>
+          <w:szCs w:val="21"/>
+        </w:rPr>
+      </w:pPr>
+      <w:r>
+        <w:rPr>
+          <w:rFonts w:ascii="Consolas" w:eastAsia="Times New Roman" w:hAnsi="Consolas" w:cs="Times New Roman"/>
+          <w:color w:val="6A9955"/>
+          <w:sz w:val="21"/>
+          <w:szCs w:val="21"/>
+        </w:rPr>
+        <w:t># MEDIA_ROOT is the folder where files uploaded using FileField will go.</w:t>
+      </w:r>
+    </w:p>
+    <w:p>
+      <w:pPr>
+        <w:shd w:val="clear" w:color="auto" w:fill="1E1E1E"/>
+        <w:spacing w:after="0" w:line="285" w:lineRule="atLeast"/>
+        <w:ind w:left="720"/>
+        <w:rPr>
+          <w:rFonts w:ascii="Consolas" w:eastAsia="Times New Roman" w:hAnsi="Consolas" w:cs="Times New Roman"/>
+          <w:color w:val="D4D4D4"/>
+          <w:sz w:val="21"/>
+          <w:szCs w:val="21"/>
+        </w:rPr>
+      </w:pPr>
+      <w:r>
+        <w:rPr>
+          <w:rFonts w:ascii="Consolas" w:eastAsia="Times New Roman" w:hAnsi="Consolas" w:cs="Times New Roman"/>
+          <w:color w:val="C586C0"/>
+          <w:sz w:val="21"/>
+          <w:szCs w:val="21"/>
+        </w:rPr>
+        <w:t>if</w:t>
+      </w:r>
+      <w:r>
+        <w:rPr>
+          <w:rFonts w:ascii="Consolas" w:eastAsia="Times New Roman" w:hAnsi="Consolas" w:cs="Times New Roman"/>
+          <w:color w:val="D4D4D4"/>
+          <w:sz w:val="21"/>
+          <w:szCs w:val="21"/>
+        </w:rPr>
+        <w:t> </w:t>
+      </w:r>
+      <w:r>
+        <w:rPr>
+          <w:rFonts w:ascii="Consolas" w:eastAsia="Times New Roman" w:hAnsi="Consolas" w:cs="Times New Roman"/>
+          <w:color w:val="4FC1FF"/>
+          <w:sz w:val="21"/>
+          <w:szCs w:val="21"/>
+        </w:rPr>
+        <w:t>DEBUG</w:t>
+      </w:r>
+      <w:r>
+        <w:rPr>
+          <w:rFonts w:ascii="Consolas" w:eastAsia="Times New Roman" w:hAnsi="Consolas" w:cs="Times New Roman"/>
+          <w:color w:val="D4D4D4"/>
+          <w:sz w:val="21"/>
+          <w:szCs w:val="21"/>
+        </w:rPr>
+        <w:t>:</w:t>
+      </w:r>
+    </w:p>
+    <w:p>
+      <w:pPr>
+        <w:shd w:val="clear" w:color="auto" w:fill="1E1E1E"/>
+        <w:spacing w:after="0" w:line="285" w:lineRule="atLeast"/>
+        <w:ind w:left="720"/>
+        <w:rPr>
+          <w:rFonts w:ascii="Consolas" w:eastAsia="Times New Roman" w:hAnsi="Consolas" w:cs="Times New Roman"/>
+          <w:color w:val="D4D4D4"/>
+          <w:sz w:val="21"/>
+          <w:szCs w:val="21"/>
+        </w:rPr>
+      </w:pPr>
+      <w:r>
+        <w:rPr>
+          <w:rFonts w:ascii="Consolas" w:eastAsia="Times New Roman" w:hAnsi="Consolas" w:cs="Times New Roman"/>
+          <w:color w:val="D4D4D4"/>
+          <w:sz w:val="21"/>
+          <w:szCs w:val="21"/>
+        </w:rPr>
+        <w:t>    </w:t>
+      </w:r>
+      <w:r>
+        <w:rPr>
+          <w:rFonts w:ascii="Consolas" w:eastAsia="Times New Roman" w:hAnsi="Consolas" w:cs="Times New Roman"/>
+          <w:color w:val="4FC1FF"/>
+          <w:sz w:val="21"/>
+          <w:szCs w:val="21"/>
+        </w:rPr>
+        <w:t>MEDIA_URL</w:t>
+      </w:r>
+      <w:r>
+        <w:rPr>
+          <w:rFonts w:ascii="Consolas" w:eastAsia="Times New Roman" w:hAnsi="Consolas" w:cs="Times New Roman"/>
+          <w:color w:val="D4D4D4"/>
+          <w:sz w:val="21"/>
+          <w:szCs w:val="21"/>
+        </w:rPr>
+        <w:t> = </w:t>
+      </w:r>
+      <w:r>
+        <w:rPr>
+          <w:rFonts w:ascii="Consolas" w:eastAsia="Times New Roman" w:hAnsi="Consolas" w:cs="Times New Roman"/>
+          <w:color w:val="CE9178"/>
+          <w:sz w:val="21"/>
+          <w:szCs w:val="21"/>
+        </w:rPr>
+        <w:t>'/media/'</w:t>
+      </w:r>
+    </w:p>
+    <w:p>
+      <w:pPr>
+        <w:shd w:val="clear" w:color="auto" w:fill="1E1E1E"/>
+        <w:spacing w:after="0" w:line="285" w:lineRule="atLeast"/>
+        <w:ind w:left="720"/>
+        <w:rPr>
+          <w:rFonts w:ascii="Consolas" w:eastAsia="Times New Roman" w:hAnsi="Consolas" w:cs="Times New Roman"/>
+          <w:color w:val="D4D4D4"/>
+          <w:sz w:val="21"/>
+          <w:szCs w:val="21"/>
+        </w:rPr>
+      </w:pPr>
+      <w:r>
+        <w:rPr>
+          <w:rFonts w:ascii="Consolas" w:eastAsia="Times New Roman" w:hAnsi="Consolas" w:cs="Times New Roman"/>
+          <w:color w:val="D4D4D4"/>
+          <w:sz w:val="21"/>
+          <w:szCs w:val="21"/>
+        </w:rPr>
+        <w:t>    </w:t>
+      </w:r>
+      <w:r>
+        <w:rPr>
+          <w:rFonts w:ascii="Consolas" w:eastAsia="Times New Roman" w:hAnsi="Consolas" w:cs="Times New Roman"/>
+          <w:color w:val="4FC1FF"/>
+          <w:sz w:val="21"/>
+          <w:szCs w:val="21"/>
+        </w:rPr>
+        <w:t>MEDIA_ROOT</w:t>
+      </w:r>
+      <w:r>
+        <w:rPr>
+          <w:rFonts w:ascii="Consolas" w:eastAsia="Times New Roman" w:hAnsi="Consolas" w:cs="Times New Roman"/>
+          <w:color w:val="D4D4D4"/>
+          <w:sz w:val="21"/>
+          <w:szCs w:val="21"/>
+        </w:rPr>
+        <w:t> = </w:t>
+      </w:r>
+      <w:proofErr w:type="spellStart"/>
+      <w:r>
+        <w:rPr>
+          <w:rFonts w:ascii="Consolas" w:eastAsia="Times New Roman" w:hAnsi="Consolas" w:cs="Times New Roman"/>
+          <w:color w:val="4EC9B0"/>
+          <w:sz w:val="21"/>
+          <w:szCs w:val="21"/>
+        </w:rPr>
+        <w:t>os</w:t>
+      </w:r>
+      <w:r>
+        <w:rPr>
+          <w:rFonts w:ascii="Consolas" w:eastAsia="Times New Roman" w:hAnsi="Consolas" w:cs="Times New Roman"/>
+          <w:color w:val="D4D4D4"/>
+          <w:sz w:val="21"/>
+          <w:szCs w:val="21"/>
+        </w:rPr>
+        <w:t>.</w:t>
+      </w:r>
+      <w:r>
+        <w:rPr>
+          <w:rFonts w:ascii="Consolas" w:eastAsia="Times New Roman" w:hAnsi="Consolas" w:cs="Times New Roman"/>
+          <w:color w:val="4EC9B0"/>
+          <w:sz w:val="21"/>
+          <w:szCs w:val="21"/>
+        </w:rPr>
+        <w:t>path</w:t>
+      </w:r>
+      <w:r>
+        <w:rPr>
+          <w:rFonts w:ascii="Consolas" w:eastAsia="Times New Roman" w:hAnsi="Consolas" w:cs="Times New Roman"/>
+          <w:color w:val="D4D4D4"/>
+          <w:sz w:val="21"/>
+          <w:szCs w:val="21"/>
+        </w:rPr>
+        <w:t>.</w:t>
+      </w:r>
+      <w:r>
+        <w:rPr>
+          <w:rFonts w:ascii="Consolas" w:eastAsia="Times New Roman" w:hAnsi="Consolas" w:cs="Times New Roman"/>
+          <w:color w:val="DCDCAA"/>
+          <w:sz w:val="21"/>
+          <w:szCs w:val="21"/>
+        </w:rPr>
+        <w:t>join</w:t>
+      </w:r>
+      <w:proofErr w:type="spellEnd"/>
+      <w:r>
+        <w:rPr>
+          <w:rFonts w:ascii="Consolas" w:eastAsia="Times New Roman" w:hAnsi="Consolas" w:cs="Times New Roman"/>
+          <w:color w:val="D4D4D4"/>
+          <w:sz w:val="21"/>
+          <w:szCs w:val="21"/>
+        </w:rPr>
+        <w:t>(</w:t>
+      </w:r>
+      <w:r>
+        <w:rPr>
+          <w:rFonts w:ascii="Consolas" w:eastAsia="Times New Roman" w:hAnsi="Consolas" w:cs="Times New Roman"/>
+          <w:color w:val="4FC1FF"/>
+          <w:sz w:val="21"/>
+          <w:szCs w:val="21"/>
+        </w:rPr>
+        <w:t>BASE_DIR</w:t>
+      </w:r>
+      <w:r>
+        <w:rPr>
+          <w:rFonts w:ascii="Consolas" w:eastAsia="Times New Roman" w:hAnsi="Consolas" w:cs="Times New Roman"/>
+          <w:color w:val="D4D4D4"/>
+          <w:sz w:val="21"/>
+          <w:szCs w:val="21"/>
+        </w:rPr>
+        <w:t>, </w:t>
+      </w:r>
+      <w:r>
+        <w:rPr>
+          <w:rFonts w:ascii="Consolas" w:eastAsia="Times New Roman" w:hAnsi="Consolas" w:cs="Times New Roman"/>
+          <w:color w:val="CE9178"/>
+          <w:sz w:val="21"/>
+          <w:szCs w:val="21"/>
+        </w:rPr>
+        <w:t>'media'</w:t>
+      </w:r>
+      <w:r>
+        <w:rPr>
+          <w:rFonts w:ascii="Consolas" w:eastAsia="Times New Roman" w:hAnsi="Consolas" w:cs="Times New Roman"/>
+          <w:color w:val="D4D4D4"/>
+          <w:sz w:val="21"/>
+          <w:szCs w:val="21"/>
+        </w:rPr>
+        <w:t>)</w:t>
+      </w:r>
+    </w:p>
+    <w:p>
+      <w:pPr>
+        <w:shd w:val="clear" w:color="auto" w:fill="1E1E1E"/>
+        <w:spacing w:after="0" w:line="285" w:lineRule="atLeast"/>
+        <w:ind w:left="720"/>
+        <w:rPr>
+          <w:rFonts w:ascii="Consolas" w:eastAsia="Times New Roman" w:hAnsi="Consolas" w:cs="Times New Roman"/>
+          <w:color w:val="D4D4D4"/>
+          <w:sz w:val="21"/>
+          <w:szCs w:val="21"/>
+        </w:rPr>
+      </w:pPr>
+      <w:r>
+        <w:rPr>
+          <w:rFonts w:ascii="Consolas" w:eastAsia="Times New Roman" w:hAnsi="Consolas" w:cs="Times New Roman"/>
+          <w:color w:val="C586C0"/>
+          <w:sz w:val="21"/>
+          <w:szCs w:val="21"/>
+        </w:rPr>
+        <w:t>else</w:t>
+      </w:r>
+      <w:r>
+        <w:rPr>
+          <w:rFonts w:ascii="Consolas" w:eastAsia="Times New Roman" w:hAnsi="Consolas" w:cs="Times New Roman"/>
+          <w:color w:val="D4D4D4"/>
+          <w:sz w:val="21"/>
+          <w:szCs w:val="21"/>
+        </w:rPr>
+        <w:t>:</w:t>
+      </w:r>
+    </w:p>
+    <w:p>
+      <w:pPr>
+        <w:shd w:val="clear" w:color="auto" w:fill="1E1E1E"/>
+        <w:spacing w:after="0" w:line="285" w:lineRule="atLeast"/>
+        <w:ind w:left="720"/>
+        <w:rPr>
+          <w:rFonts w:ascii="Consolas" w:eastAsia="Times New Roman" w:hAnsi="Consolas" w:cs="Times New Roman"/>
+          <w:color w:val="D4D4D4"/>
+          <w:sz w:val="21"/>
+          <w:szCs w:val="21"/>
+        </w:rPr>
+      </w:pPr>
+      <w:r>
+        <w:rPr>
+          <w:rFonts w:ascii="Consolas" w:eastAsia="Times New Roman" w:hAnsi="Consolas" w:cs="Times New Roman"/>
+          <w:color w:val="D4D4D4"/>
+          <w:sz w:val="21"/>
+          <w:szCs w:val="21"/>
+        </w:rPr>
+        <w:t>#</w:t>
+      </w:r>
+      <w:r>
+        <w:rPr>
+          <w:rFonts w:ascii="Consolas" w:eastAsia="Times New Roman" w:hAnsi="Consolas" w:cs="Times New Roman"/>
+          <w:color w:val="D4D4D4"/>
+          <w:sz w:val="21"/>
+          <w:szCs w:val="21"/>
+        </w:rPr>
+        <w:t>    </w:t>
+      </w:r>
+      <w:r>
+        <w:rPr>
+          <w:rFonts w:ascii="Consolas" w:eastAsia="Times New Roman" w:hAnsi="Consolas" w:cs="Times New Roman"/>
+          <w:color w:val="4FC1FF"/>
+          <w:sz w:val="21"/>
+          <w:szCs w:val="21"/>
+        </w:rPr>
+        <w:t>MEDIA_URL</w:t>
+      </w:r>
+      <w:r>
+        <w:rPr>
+          <w:rFonts w:ascii="Consolas" w:eastAsia="Times New Roman" w:hAnsi="Consolas" w:cs="Times New Roman"/>
+          <w:color w:val="D4D4D4"/>
+          <w:sz w:val="21"/>
+          <w:szCs w:val="21"/>
+        </w:rPr>
+        <w:t> = </w:t>
+      </w:r>
+      <w:r>
+        <w:rPr>
+          <w:rFonts w:ascii="Consolas" w:eastAsia="Times New Roman" w:hAnsi="Consolas" w:cs="Times New Roman"/>
+          <w:color w:val="CE9178"/>
+          <w:sz w:val="21"/>
+          <w:szCs w:val="21"/>
+        </w:rPr>
+        <w:t>'http://192.168.0.57/media/'</w:t>
+      </w:r>
+    </w:p>
+    <w:p>
+      <w:pPr>
+        <w:shd w:val="clear" w:color="auto" w:fill="1E1E1E"/>
+        <w:spacing w:after="0" w:line="285" w:lineRule="atLeast"/>
+        <w:ind w:left="720"/>
+        <w:rPr>
+          <w:rFonts w:ascii="Consolas" w:eastAsia="Times New Roman" w:hAnsi="Consolas" w:cs="Times New Roman"/>
+          <w:color w:val="CE9178"/>
+          <w:sz w:val="21"/>
+          <w:szCs w:val="21"/>
+        </w:rPr>
+      </w:pPr>
+      <w:r>
+        <w:rPr>
+          <w:rFonts w:ascii="Consolas" w:eastAsia="Times New Roman" w:hAnsi="Consolas" w:cs="Times New Roman"/>
+          <w:color w:val="D4D4D4"/>
+          <w:sz w:val="21"/>
+          <w:szCs w:val="21"/>
+        </w:rPr>
+        <w:t>#</w:t>
+      </w:r>
+      <w:r>
+        <w:rPr>
+          <w:rFonts w:ascii="Consolas" w:eastAsia="Times New Roman" w:hAnsi="Consolas" w:cs="Times New Roman"/>
+          <w:color w:val="D4D4D4"/>
+          <w:sz w:val="21"/>
+          <w:szCs w:val="21"/>
+        </w:rPr>
+        <w:t>    </w:t>
+      </w:r>
+      <w:r>
+        <w:rPr>
+          <w:rFonts w:ascii="Consolas" w:eastAsia="Times New Roman" w:hAnsi="Consolas" w:cs="Times New Roman"/>
+          <w:color w:val="4FC1FF"/>
+          <w:sz w:val="21"/>
+          <w:szCs w:val="21"/>
+        </w:rPr>
+        <w:t>MEDIA_ROOT</w:t>
+      </w:r>
+      <w:r>
+        <w:rPr>
+          <w:rFonts w:ascii="Consolas" w:eastAsia="Times New Roman" w:hAnsi="Consolas" w:cs="Times New Roman"/>
+          <w:color w:val="D4D4D4"/>
+          <w:sz w:val="21"/>
+          <w:szCs w:val="21"/>
+        </w:rPr>
+        <w:t> = </w:t>
+      </w:r>
+      <w:r>
+        <w:rPr>
+          <w:rFonts w:ascii="Consolas" w:eastAsia="Times New Roman" w:hAnsi="Consolas" w:cs="Times New Roman"/>
+          <w:color w:val="CE9178"/>
+          <w:sz w:val="21"/>
+          <w:szCs w:val="21"/>
+        </w:rPr>
+        <w:t>'http://192.168.0.57/media/'</w:t>
+      </w:r>
+    </w:p>
+    <w:p>
+      <w:pPr>
+        <w:shd w:val="clear" w:color="auto" w:fill="1E1E1E"/>
+        <w:spacing w:after="0" w:line="285" w:lineRule="atLeast"/>
+        <w:ind w:left="720"/>
+        <w:rPr>
+          <w:rFonts w:ascii="Consolas" w:eastAsia="Times New Roman" w:hAnsi="Consolas" w:cs="Times New Roman"/>
+          <w:color w:val="D4D4D4"/>
+          <w:sz w:val="21"/>
+          <w:szCs w:val="21"/>
+        </w:rPr>
+      </w:pPr>
+      <w:r>
+        <w:rPr>
+          <w:rFonts w:ascii="Consolas" w:eastAsia="Times New Roman" w:hAnsi="Consolas" w:cs="Times New Roman"/>
+          <w:color w:val="D4D4D4"/>
+          <w:sz w:val="21"/>
+          <w:szCs w:val="21"/>
+        </w:rPr>
+        <w:t>    </w:t>
+      </w:r>
+      <w:r>
+        <w:rPr>
+          <w:rFonts w:ascii="Consolas" w:eastAsia="Times New Roman" w:hAnsi="Consolas" w:cs="Times New Roman"/>
+          <w:color w:val="4FC1FF"/>
+          <w:sz w:val="21"/>
+          <w:szCs w:val="21"/>
+        </w:rPr>
+        <w:t>MEDIA_URL</w:t>
+      </w:r>
+      <w:r>
+        <w:rPr>
+          <w:rFonts w:ascii="Consolas" w:eastAsia="Times New Roman" w:hAnsi="Consolas" w:cs="Times New Roman"/>
+          <w:color w:val="D4D4D4"/>
+          <w:sz w:val="21"/>
+          <w:szCs w:val="21"/>
+        </w:rPr>
+        <w:t> = </w:t>
+      </w:r>
+      <w:r>
+        <w:rPr>
+          <w:rFonts w:ascii="Consolas" w:eastAsia="Times New Roman" w:hAnsi="Consolas" w:cs="Times New Roman"/>
+          <w:color w:val="CE9178"/>
+          <w:sz w:val="21"/>
+          <w:szCs w:val="21"/>
+        </w:rPr>
+        <w:t>'/media/'</w:t>
+      </w:r>
+    </w:p>
+    <w:p>
+      <w:pPr>
+        <w:shd w:val="clear" w:color="auto" w:fill="1E1E1E"/>
+        <w:spacing w:after="0" w:line="285" w:lineRule="atLeast"/>
+        <w:ind w:left="720"/>
+        <w:rPr>
+          <w:rFonts w:ascii="Consolas" w:eastAsia="Times New Roman" w:hAnsi="Consolas" w:cs="Times New Roman"/>
+          <w:color w:val="D4D4D4"/>
+          <w:sz w:val="21"/>
+          <w:szCs w:val="21"/>
+        </w:rPr>
+      </w:pPr>
+      <w:r>
+        <w:rPr>
+          <w:rFonts w:ascii="Consolas" w:eastAsia="Times New Roman" w:hAnsi="Consolas" w:cs="Times New Roman"/>
+          <w:color w:val="D4D4D4"/>
+          <w:sz w:val="21"/>
+          <w:szCs w:val="21"/>
+        </w:rPr>
+        <w:t>    </w:t>
+      </w:r>
+      <w:r>
+        <w:rPr>
+          <w:rFonts w:ascii="Consolas" w:eastAsia="Times New Roman" w:hAnsi="Consolas" w:cs="Times New Roman"/>
+          <w:color w:val="4FC1FF"/>
+          <w:sz w:val="21"/>
+          <w:szCs w:val="21"/>
+        </w:rPr>
+        <w:t>MEDIA_ROOT</w:t>
+      </w:r>
+      <w:r>
+        <w:rPr>
+          <w:rFonts w:ascii="Consolas" w:eastAsia="Times New Roman" w:hAnsi="Consolas" w:cs="Times New Roman"/>
+          <w:color w:val="D4D4D4"/>
+          <w:sz w:val="21"/>
+          <w:szCs w:val="21"/>
+        </w:rPr>
+        <w:t> = </w:t>
+      </w:r>
+      <w:proofErr w:type="spellStart"/>
+      <w:r>
+        <w:rPr>
+          <w:rFonts w:ascii="Consolas" w:eastAsia="Times New Roman" w:hAnsi="Consolas" w:cs="Times New Roman"/>
+          <w:color w:val="4EC9B0"/>
+          <w:sz w:val="21"/>
+          <w:szCs w:val="21"/>
+        </w:rPr>
+        <w:t>os</w:t>
+      </w:r>
+      <w:r>
+        <w:rPr>
+          <w:rFonts w:ascii="Consolas" w:eastAsia="Times New Roman" w:hAnsi="Consolas" w:cs="Times New Roman"/>
+          <w:color w:val="D4D4D4"/>
+          <w:sz w:val="21"/>
+          <w:szCs w:val="21"/>
+        </w:rPr>
+        <w:t>.</w:t>
+      </w:r>
+      <w:r>
+        <w:rPr>
+          <w:rFonts w:ascii="Consolas" w:eastAsia="Times New Roman" w:hAnsi="Consolas" w:cs="Times New Roman"/>
+          <w:color w:val="4EC9B0"/>
+          <w:sz w:val="21"/>
+          <w:szCs w:val="21"/>
+        </w:rPr>
+        <w:t>path</w:t>
+      </w:r>
+      <w:r>
+        <w:rPr>
+          <w:rFonts w:ascii="Consolas" w:eastAsia="Times New Roman" w:hAnsi="Consolas" w:cs="Times New Roman"/>
+          <w:color w:val="D4D4D4"/>
+          <w:sz w:val="21"/>
+          <w:szCs w:val="21"/>
+        </w:rPr>
+        <w:t>.</w:t>
+      </w:r>
+      <w:r>
+        <w:rPr>
+          <w:rFonts w:ascii="Consolas" w:eastAsia="Times New Roman" w:hAnsi="Consolas" w:cs="Times New Roman"/>
+          <w:color w:val="DCDCAA"/>
+          <w:sz w:val="21"/>
+          <w:szCs w:val="21"/>
+        </w:rPr>
+        <w:t>join</w:t>
+      </w:r>
+      <w:proofErr w:type="spellEnd"/>
+      <w:r>
+        <w:rPr>
+          <w:rFonts w:ascii="Consolas" w:eastAsia="Times New Roman" w:hAnsi="Consolas" w:cs="Times New Roman"/>
+          <w:color w:val="D4D4D4"/>
+          <w:sz w:val="21"/>
+          <w:szCs w:val="21"/>
+        </w:rPr>
+        <w:t>(</w:t>
+      </w:r>
+      <w:r>
+        <w:rPr>
+          <w:rFonts w:ascii="Consolas" w:eastAsia="Times New Roman" w:hAnsi="Consolas" w:cs="Times New Roman"/>
+          <w:color w:val="4FC1FF"/>
+          <w:sz w:val="21"/>
+          <w:szCs w:val="21"/>
+        </w:rPr>
+        <w:t>BASE_DIR</w:t>
+      </w:r>
+      <w:r>
+        <w:rPr>
+          <w:rFonts w:ascii="Consolas" w:eastAsia="Times New Roman" w:hAnsi="Consolas" w:cs="Times New Roman"/>
+          <w:color w:val="D4D4D4"/>
+          <w:sz w:val="21"/>
+          <w:szCs w:val="21"/>
+        </w:rPr>
+        <w:t>, </w:t>
+      </w:r>
+      <w:r>
+        <w:rPr>
+          <w:rFonts w:ascii="Consolas" w:eastAsia="Times New Roman" w:hAnsi="Consolas" w:cs="Times New Roman"/>
+          <w:color w:val="CE9178"/>
+          <w:sz w:val="21"/>
+          <w:szCs w:val="21"/>
+        </w:rPr>
+        <w:t>'media'</w:t>
+      </w:r>
+    </w:p>
+    <w:p>
+      <w:pPr>
+        <w:ind w:left="720"/>
+      </w:pPr>
+    </w:p>
     <w:sectPr>
       <w:pgSz w:w="12240" w:h="15840"/>
-      <w:pgMar w:top="1440" w:right="1440" w:bottom="1440" w:left="1440" w:header="708" w:footer="708" w:gutter="0"/>
+      <w:pgMar w:top="1170" w:right="1440" w:bottom="1170" w:left="1440" w:header="708" w:footer="708" w:gutter="0"/>
       <w:cols w:space="708"/>
       <w:docGrid w:linePitch="360"/>
     </w:sectPr>
@@ -360,7 +1167,7 @@
 </file>
 
 <file path=word/styles.xml><?xml version="1.0" encoding="utf-8"?>
-<w:styles xmlns:mc="http://schemas.openxmlformats.org/markup-compatibility/2006" xmlns:r="http://schemas.openxmlformats.org/officeDocument/2006/relationships" xmlns:w="http://schemas.openxmlformats.org/wordprocessingml/2006/main" xmlns:w14="http://schemas.microsoft.com/office/word/2010/wordml" xmlns:w15="http://schemas.microsoft.com/office/word/2012/wordml" xmlns:w16cex="http://schemas.microsoft.com/office/word/2018/wordml/cex" xmlns:w16cid="http://schemas.microsoft.com/office/word/2016/wordml/cid" xmlns:w16="http://schemas.microsoft.com/office/word/2018/wordml" xmlns:w16se="http://schemas.microsoft.com/office/word/2015/wordml/symex" mc:Ignorable="w14 w15 w16se w16cid w16 w16cex">
+<w:styles xmlns:mc="http://schemas.openxmlformats.org/markup-compatibility/2006" xmlns:r="http://schemas.openxmlformats.org/officeDocument/2006/relationships" xmlns:w="http://schemas.openxmlformats.org/wordprocessingml/2006/main" xmlns:w14="http://schemas.microsoft.com/office/word/2010/wordml" xmlns:w15="http://schemas.microsoft.com/office/word/2012/wordml" xmlns:w16cex="http://schemas.microsoft.com/office/word/2018/wordml/cex" xmlns:w16cid="http://schemas.microsoft.com/office/word/2016/wordml/cid" xmlns:w16="http://schemas.microsoft.com/office/word/2018/wordml" xmlns:w16sdtdh="http://schemas.microsoft.com/office/word/2020/wordml/sdtdatahash" xmlns:w16se="http://schemas.microsoft.com/office/word/2015/wordml/symex" mc:Ignorable="w14 w15 w16se w16cid w16 w16cex w16sdtdh">
   <w:docDefaults>
     <w:rPrDefault>
       <w:rPr>
@@ -758,6 +1565,49 @@
     <w:name w:val="Normal"/>
     <w:qFormat/>
   </w:style>
+  <w:style w:type="paragraph" w:styleId="Heading1">
+    <w:name w:val="heading 1"/>
+    <w:basedOn w:val="Normal"/>
+    <w:next w:val="Normal"/>
+    <w:link w:val="Heading1Char"/>
+    <w:uiPriority w:val="9"/>
+    <w:qFormat/>
+    <w:rsid w:val="006E0995"/>
+    <w:pPr>
+      <w:keepNext/>
+      <w:keepLines/>
+      <w:spacing w:before="240" w:after="0"/>
+      <w:outlineLvl w:val="0"/>
+    </w:pPr>
+    <w:rPr>
+      <w:rFonts w:asciiTheme="majorHAnsi" w:eastAsiaTheme="majorEastAsia" w:hAnsiTheme="majorHAnsi" w:cstheme="majorBidi"/>
+      <w:color w:val="2F5496" w:themeColor="accent1" w:themeShade="BF"/>
+      <w:sz w:val="32"/>
+      <w:szCs w:val="32"/>
+    </w:rPr>
+  </w:style>
+  <w:style w:type="paragraph" w:styleId="Heading2">
+    <w:name w:val="heading 2"/>
+    <w:basedOn w:val="Normal"/>
+    <w:next w:val="Normal"/>
+    <w:link w:val="Heading2Char"/>
+    <w:uiPriority w:val="9"/>
+    <w:unhideWhenUsed/>
+    <w:qFormat/>
+    <w:rsid w:val="006E0995"/>
+    <w:pPr>
+      <w:keepNext/>
+      <w:keepLines/>
+      <w:spacing w:before="40" w:after="0"/>
+      <w:outlineLvl w:val="1"/>
+    </w:pPr>
+    <w:rPr>
+      <w:rFonts w:asciiTheme="majorHAnsi" w:eastAsiaTheme="majorEastAsia" w:hAnsiTheme="majorHAnsi" w:cstheme="majorBidi"/>
+      <w:color w:val="2F5496" w:themeColor="accent1" w:themeShade="BF"/>
+      <w:sz w:val="26"/>
+      <w:szCs w:val="26"/>
+    </w:rPr>
+  </w:style>
   <w:style w:type="character" w:default="1" w:styleId="DefaultParagraphFont">
     <w:name w:val="Default Paragraph Font"/>
     <w:uiPriority w:val="1"/>
@@ -784,6 +1634,32 @@
     <w:uiPriority w:val="99"/>
     <w:semiHidden/>
     <w:unhideWhenUsed/>
+  </w:style>
+  <w:style w:type="character" w:customStyle="1" w:styleId="Heading2Char">
+    <w:name w:val="Heading 2 Char"/>
+    <w:basedOn w:val="DefaultParagraphFont"/>
+    <w:link w:val="Heading2"/>
+    <w:uiPriority w:val="9"/>
+    <w:rsid w:val="006E0995"/>
+    <w:rPr>
+      <w:rFonts w:asciiTheme="majorHAnsi" w:eastAsiaTheme="majorEastAsia" w:hAnsiTheme="majorHAnsi" w:cstheme="majorBidi"/>
+      <w:color w:val="2F5496" w:themeColor="accent1" w:themeShade="BF"/>
+      <w:sz w:val="26"/>
+      <w:szCs w:val="26"/>
+    </w:rPr>
+  </w:style>
+  <w:style w:type="character" w:customStyle="1" w:styleId="Heading1Char">
+    <w:name w:val="Heading 1 Char"/>
+    <w:basedOn w:val="DefaultParagraphFont"/>
+    <w:link w:val="Heading1"/>
+    <w:uiPriority w:val="9"/>
+    <w:rsid w:val="006E0995"/>
+    <w:rPr>
+      <w:rFonts w:asciiTheme="majorHAnsi" w:eastAsiaTheme="majorEastAsia" w:hAnsiTheme="majorHAnsi" w:cstheme="majorBidi"/>
+      <w:color w:val="2F5496" w:themeColor="accent1" w:themeShade="BF"/>
+      <w:sz w:val="32"/>
+      <w:szCs w:val="32"/>
+    </w:rPr>
   </w:style>
 </w:styles>
 </file>

</xml_diff>